<commit_message>
/setup command added ort und lehrer fill neuer import format
</commit_message>
<xml_diff>
--- a/templates/2025-Entschuldigungsformular.docx
+++ b/templates/2025-Entschuldigungsformular.docx
@@ -65,43 +65,7 @@
           <w:sz w:val="36"/>
           <w:szCs w:val="36"/>
         </w:rPr>
-        <w:t>[</w:t>
-      </w:r>
-      <w:r>
-        <w:rPr>
-          <w:b/>
-          <w:bCs/>
-          <w:sz w:val="36"/>
-          <w:szCs w:val="36"/>
-        </w:rPr>
-        <w:t>NACHNAME</w:t>
-      </w:r>
-      <w:r>
-        <w:rPr>
-          <w:b/>
-          <w:bCs/>
-          <w:sz w:val="36"/>
-          <w:szCs w:val="36"/>
-        </w:rPr>
-        <w:t>], [</w:t>
-      </w:r>
-      <w:r>
-        <w:rPr>
-          <w:b/>
-          <w:bCs/>
-          <w:sz w:val="36"/>
-          <w:szCs w:val="36"/>
-        </w:rPr>
-        <w:t>VORNAME</w:t>
-      </w:r>
-      <w:r>
-        <w:rPr>
-          <w:b/>
-          <w:bCs/>
-          <w:sz w:val="36"/>
-          <w:szCs w:val="36"/>
-        </w:rPr>
-        <w:t>]</w:t>
+        <w:t>[NACHNAME], [VORNAME]</w:t>
       </w:r>
     </w:p>
     <w:p>
@@ -111,15 +75,7 @@
       </w:pPr>
       <w:r>
         <w:rPr/>
-        <w:t>Grund: [</w:t>
-      </w:r>
-      <w:r>
-        <w:rPr/>
-        <w:t>GRUND</w:t>
-      </w:r>
-      <w:r>
-        <w:rPr/>
-        <w:t>]</w:t>
+        <w:t>Grund: [GRUND]</w:t>
       </w:r>
     </w:p>
     <w:p>
@@ -129,7 +85,15 @@
       </w:pPr>
       <w:r>
         <w:rPr/>
-        <w:t>Sehr geehrter Herr Bruns,</w:t>
+        <w:t xml:space="preserve">Sehr geehrter Herr </w:t>
+      </w:r>
+      <w:r>
+        <w:rPr/>
+        <w:t>[LEHRER]</w:t>
+      </w:r>
+      <w:r>
+        <w:rPr/>
+        <w:t>,</w:t>
       </w:r>
     </w:p>
     <w:p>
@@ -158,8 +122,8 @@
         <w:tblLook w:val="04a0" w:noHBand="0" w:noVBand="1" w:firstColumn="1" w:lastRow="0" w:lastColumn="0" w:firstRow="1"/>
       </w:tblPr>
       <w:tblGrid>
-        <w:gridCol w:w="1720"/>
-        <w:gridCol w:w="1468"/>
+        <w:gridCol w:w="1719"/>
+        <w:gridCol w:w="1469"/>
         <w:gridCol w:w="1495"/>
         <w:gridCol w:w="1461"/>
         <w:gridCol w:w="1459"/>
@@ -335,7 +299,7 @@
         <w:trPr/>
         <w:tc>
           <w:tcPr>
-            <w:tcW w:w="1720" w:type="dxa"/>
+            <w:tcW w:w="1719" w:type="dxa"/>
             <w:tcBorders/>
           </w:tcPr>
           <w:p>
@@ -367,7 +331,7 @@
         </w:tc>
         <w:tc>
           <w:tcPr>
-            <w:tcW w:w="1468" w:type="dxa"/>
+            <w:tcW w:w="1469" w:type="dxa"/>
             <w:tcBorders/>
           </w:tcPr>
           <w:p>
@@ -530,7 +494,7 @@
         <w:trPr/>
         <w:tc>
           <w:tcPr>
-            <w:tcW w:w="1720" w:type="dxa"/>
+            <w:tcW w:w="1719" w:type="dxa"/>
             <w:tcBorders/>
           </w:tcPr>
           <w:p>
@@ -562,7 +526,7 @@
         </w:tc>
         <w:tc>
           <w:tcPr>
-            <w:tcW w:w="1468" w:type="dxa"/>
+            <w:tcW w:w="1469" w:type="dxa"/>
             <w:tcBorders/>
           </w:tcPr>
           <w:p>
@@ -724,7 +688,7 @@
         <w:trPr/>
         <w:tc>
           <w:tcPr>
-            <w:tcW w:w="1720" w:type="dxa"/>
+            <w:tcW w:w="1719" w:type="dxa"/>
             <w:tcBorders/>
           </w:tcPr>
           <w:p>
@@ -756,7 +720,7 @@
         </w:tc>
         <w:tc>
           <w:tcPr>
-            <w:tcW w:w="1468" w:type="dxa"/>
+            <w:tcW w:w="1469" w:type="dxa"/>
             <w:tcBorders/>
           </w:tcPr>
           <w:p>
@@ -915,7 +879,7 @@
         <w:trPr/>
         <w:tc>
           <w:tcPr>
-            <w:tcW w:w="1720" w:type="dxa"/>
+            <w:tcW w:w="1719" w:type="dxa"/>
             <w:tcBorders/>
           </w:tcPr>
           <w:p>
@@ -947,7 +911,7 @@
         </w:tc>
         <w:tc>
           <w:tcPr>
-            <w:tcW w:w="1468" w:type="dxa"/>
+            <w:tcW w:w="1469" w:type="dxa"/>
             <w:tcBorders/>
           </w:tcPr>
           <w:p>
@@ -1106,7 +1070,7 @@
         <w:trPr/>
         <w:tc>
           <w:tcPr>
-            <w:tcW w:w="1720" w:type="dxa"/>
+            <w:tcW w:w="1719" w:type="dxa"/>
             <w:tcBorders/>
           </w:tcPr>
           <w:p>
@@ -1138,7 +1102,7 @@
         </w:tc>
         <w:tc>
           <w:tcPr>
-            <w:tcW w:w="1468" w:type="dxa"/>
+            <w:tcW w:w="1469" w:type="dxa"/>
             <w:tcBorders/>
           </w:tcPr>
           <w:p>
@@ -1297,7 +1261,7 @@
         <w:trPr/>
         <w:tc>
           <w:tcPr>
-            <w:tcW w:w="1720" w:type="dxa"/>
+            <w:tcW w:w="1719" w:type="dxa"/>
             <w:tcBorders/>
           </w:tcPr>
           <w:p>
@@ -1328,7 +1292,7 @@
         </w:tc>
         <w:tc>
           <w:tcPr>
-            <w:tcW w:w="1468" w:type="dxa"/>
+            <w:tcW w:w="1469" w:type="dxa"/>
             <w:tcBorders/>
           </w:tcPr>
           <w:p>
@@ -1652,7 +1616,7 @@
         <w:trPr/>
         <w:tc>
           <w:tcPr>
-            <w:tcW w:w="1720" w:type="dxa"/>
+            <w:tcW w:w="1719" w:type="dxa"/>
             <w:tcBorders/>
           </w:tcPr>
           <w:p>
@@ -1684,7 +1648,7 @@
         </w:tc>
         <w:tc>
           <w:tcPr>
-            <w:tcW w:w="1468" w:type="dxa"/>
+            <w:tcW w:w="1469" w:type="dxa"/>
             <w:tcBorders/>
           </w:tcPr>
           <w:p>
@@ -1847,7 +1811,7 @@
         <w:trPr/>
         <w:tc>
           <w:tcPr>
-            <w:tcW w:w="1720" w:type="dxa"/>
+            <w:tcW w:w="1719" w:type="dxa"/>
             <w:tcBorders/>
           </w:tcPr>
           <w:p>
@@ -1879,7 +1843,7 @@
         </w:tc>
         <w:tc>
           <w:tcPr>
-            <w:tcW w:w="1468" w:type="dxa"/>
+            <w:tcW w:w="1469" w:type="dxa"/>
             <w:tcBorders/>
           </w:tcPr>
           <w:p>
@@ -2041,7 +2005,7 @@
         <w:trPr/>
         <w:tc>
           <w:tcPr>
-            <w:tcW w:w="1720" w:type="dxa"/>
+            <w:tcW w:w="1719" w:type="dxa"/>
             <w:tcBorders/>
           </w:tcPr>
           <w:p>
@@ -2073,7 +2037,7 @@
         </w:tc>
         <w:tc>
           <w:tcPr>
-            <w:tcW w:w="1468" w:type="dxa"/>
+            <w:tcW w:w="1469" w:type="dxa"/>
             <w:tcBorders/>
           </w:tcPr>
           <w:p>
@@ -2232,7 +2196,7 @@
         <w:trPr/>
         <w:tc>
           <w:tcPr>
-            <w:tcW w:w="1720" w:type="dxa"/>
+            <w:tcW w:w="1719" w:type="dxa"/>
             <w:tcBorders/>
           </w:tcPr>
           <w:p>
@@ -2264,7 +2228,7 @@
         </w:tc>
         <w:tc>
           <w:tcPr>
-            <w:tcW w:w="1468" w:type="dxa"/>
+            <w:tcW w:w="1469" w:type="dxa"/>
             <w:tcBorders/>
           </w:tcPr>
           <w:p>
@@ -2423,7 +2387,7 @@
         <w:trPr/>
         <w:tc>
           <w:tcPr>
-            <w:tcW w:w="1720" w:type="dxa"/>
+            <w:tcW w:w="1719" w:type="dxa"/>
             <w:tcBorders/>
           </w:tcPr>
           <w:p>
@@ -2455,7 +2419,7 @@
         </w:tc>
         <w:tc>
           <w:tcPr>
-            <w:tcW w:w="1468" w:type="dxa"/>
+            <w:tcW w:w="1469" w:type="dxa"/>
             <w:tcBorders/>
           </w:tcPr>
           <w:p>
@@ -2614,7 +2578,7 @@
         <w:trPr/>
         <w:tc>
           <w:tcPr>
-            <w:tcW w:w="1720" w:type="dxa"/>
+            <w:tcW w:w="1719" w:type="dxa"/>
             <w:tcBorders/>
           </w:tcPr>
           <w:p>
@@ -2645,7 +2609,7 @@
         </w:tc>
         <w:tc>
           <w:tcPr>
-            <w:tcW w:w="1468" w:type="dxa"/>
+            <w:tcW w:w="1469" w:type="dxa"/>
             <w:tcBorders/>
           </w:tcPr>
           <w:p>
@@ -2854,23 +2818,7 @@
       </w:pPr>
       <w:r>
         <w:rPr/>
-        <w:t>[</w:t>
-      </w:r>
-      <w:r>
-        <w:rPr/>
-        <w:t>ORT</w:t>
-      </w:r>
-      <w:r>
-        <w:rPr/>
-        <w:t>], [</w:t>
-      </w:r>
-      <w:r>
-        <w:rPr/>
-        <w:t>DATUM</w:t>
-      </w:r>
-      <w:r>
-        <w:rPr/>
-        <w:t>]</w:t>
+        <w:t>[ORT], [DATUM]</w:t>
       </w:r>
     </w:p>
     <w:p>
@@ -3784,8 +3732,8 @@
       <w:szCs w:val="20"/>
     </w:rPr>
   </w:style>
-  <w:style w:type="character" w:styleId="FootnoteCharactersuser">
-    <w:name w:val="Footnote Characters (user)"/>
+  <w:style w:type="character" w:styleId="FootnoteCharacters">
+    <w:name w:val="Footnote Characters"/>
     <w:basedOn w:val="DefaultParagraphFont"/>
     <w:uiPriority w:val="99"/>
     <w:semiHidden/>
@@ -3795,8 +3743,8 @@
       <w:vertAlign w:val="superscript"/>
     </w:rPr>
   </w:style>
-  <w:style w:type="character" w:styleId="FootnoteCharacters">
-    <w:name w:val="Footnote Characters"/>
+  <w:style w:type="character" w:styleId="FootnoteCharactersuser">
+    <w:name w:val="Footnote Characters (user)"/>
     <w:qFormat/>
     <w:rPr>
       <w:vertAlign w:val="superscript"/>
@@ -3820,8 +3768,8 @@
       <w:szCs w:val="20"/>
     </w:rPr>
   </w:style>
-  <w:style w:type="character" w:styleId="EndnoteCharactersuser">
-    <w:name w:val="Endnote Characters (user)"/>
+  <w:style w:type="character" w:styleId="EndnoteCharacters">
+    <w:name w:val="Endnote Characters"/>
     <w:basedOn w:val="DefaultParagraphFont"/>
     <w:uiPriority w:val="99"/>
     <w:semiHidden/>
@@ -3831,8 +3779,8 @@
       <w:vertAlign w:val="superscript"/>
     </w:rPr>
   </w:style>
-  <w:style w:type="character" w:styleId="EndnoteCharacters">
-    <w:name w:val="Endnote Characters"/>
+  <w:style w:type="character" w:styleId="EndnoteCharactersuser">
+    <w:name w:val="Endnote Characters (user)"/>
     <w:qFormat/>
     <w:rPr>
       <w:vertAlign w:val="superscript"/>

</xml_diff>